<commit_message>
add notes and code for class
</commit_message>
<xml_diff>
--- a/dsa_notes/udemy/cpp_basics/notes/12_intro_to_oops.docx
+++ b/dsa_notes/udemy/cpp_basics/notes/12_intro_to_oops.docx
@@ -1086,6 +1086,332 @@
       </w:r>
     </w:p>
     <w:p/>
+    <w:p>
+      <w:r>
+        <w:rPr>
+          <w:noProof/>
+        </w:rPr>
+        <w:lastRenderedPageBreak/>
+        <w:drawing>
+          <wp:inline distT="0" distB="0" distL="0" distR="0" wp14:anchorId="5DCB7668" wp14:editId="618A52DD">
+            <wp:extent cx="5314950" cy="2219325"/>
+            <wp:effectExtent l="0" t="0" r="0" b="9525"/>
+            <wp:docPr id="8" name="Picture 8" descr="A picture containing text, indoor, screenshot&#10;&#10;Description automatically generated"/>
+            <wp:cNvGraphicFramePr>
+              <a:graphicFrameLocks xmlns:a="http://schemas.openxmlformats.org/drawingml/2006/main" noChangeAspect="1"/>
+            </wp:cNvGraphicFramePr>
+            <a:graphic xmlns:a="http://schemas.openxmlformats.org/drawingml/2006/main">
+              <a:graphicData uri="http://schemas.openxmlformats.org/drawingml/2006/picture">
+                <pic:pic xmlns:pic="http://schemas.openxmlformats.org/drawingml/2006/picture">
+                  <pic:nvPicPr>
+                    <pic:cNvPr id="8" name="Picture 8" descr="A picture containing text, indoor, screenshot&#10;&#10;Description automatically generated"/>
+                    <pic:cNvPicPr/>
+                  </pic:nvPicPr>
+                  <pic:blipFill>
+                    <a:blip r:embed="rId19"/>
+                    <a:stretch>
+                      <a:fillRect/>
+                    </a:stretch>
+                  </pic:blipFill>
+                  <pic:spPr>
+                    <a:xfrm>
+                      <a:off x="0" y="0"/>
+                      <a:ext cx="5314950" cy="2219325"/>
+                    </a:xfrm>
+                    <a:prstGeom prst="rect">
+                      <a:avLst/>
+                    </a:prstGeom>
+                  </pic:spPr>
+                </pic:pic>
+              </a:graphicData>
+            </a:graphic>
+          </wp:inline>
+        </w:drawing>
+      </w:r>
+      <w:r>
+        <w:rPr>
+          <w:noProof/>
+        </w:rPr>
+        <w:drawing>
+          <wp:inline distT="0" distB="0" distL="0" distR="0" wp14:anchorId="00EAA277" wp14:editId="44675FDC">
+            <wp:extent cx="5534025" cy="2733675"/>
+            <wp:effectExtent l="0" t="0" r="9525" b="9525"/>
+            <wp:docPr id="12" name="Picture 12" descr="Graphical user interface, text, application&#10;&#10;Description automatically generated"/>
+            <wp:cNvGraphicFramePr>
+              <a:graphicFrameLocks xmlns:a="http://schemas.openxmlformats.org/drawingml/2006/main" noChangeAspect="1"/>
+            </wp:cNvGraphicFramePr>
+            <a:graphic xmlns:a="http://schemas.openxmlformats.org/drawingml/2006/main">
+              <a:graphicData uri="http://schemas.openxmlformats.org/drawingml/2006/picture">
+                <pic:pic xmlns:pic="http://schemas.openxmlformats.org/drawingml/2006/picture">
+                  <pic:nvPicPr>
+                    <pic:cNvPr id="12" name="Picture 12" descr="Graphical user interface, text, application&#10;&#10;Description automatically generated"/>
+                    <pic:cNvPicPr/>
+                  </pic:nvPicPr>
+                  <pic:blipFill>
+                    <a:blip r:embed="rId20"/>
+                    <a:stretch>
+                      <a:fillRect/>
+                    </a:stretch>
+                  </pic:blipFill>
+                  <pic:spPr>
+                    <a:xfrm>
+                      <a:off x="0" y="0"/>
+                      <a:ext cx="5534025" cy="2733675"/>
+                    </a:xfrm>
+                    <a:prstGeom prst="rect">
+                      <a:avLst/>
+                    </a:prstGeom>
+                  </pic:spPr>
+                </pic:pic>
+              </a:graphicData>
+            </a:graphic>
+          </wp:inline>
+        </w:drawing>
+      </w:r>
+      <w:r>
+        <w:rPr>
+          <w:noProof/>
+        </w:rPr>
+        <w:drawing>
+          <wp:inline distT="0" distB="0" distL="0" distR="0" wp14:anchorId="5F83A1F0" wp14:editId="57E86E9F">
+            <wp:extent cx="5172075" cy="2190750"/>
+            <wp:effectExtent l="0" t="0" r="9525" b="0"/>
+            <wp:docPr id="17" name="Picture 17" descr="A picture containing text, indoor, screenshot&#10;&#10;Description automatically generated"/>
+            <wp:cNvGraphicFramePr>
+              <a:graphicFrameLocks xmlns:a="http://schemas.openxmlformats.org/drawingml/2006/main" noChangeAspect="1"/>
+            </wp:cNvGraphicFramePr>
+            <a:graphic xmlns:a="http://schemas.openxmlformats.org/drawingml/2006/main">
+              <a:graphicData uri="http://schemas.openxmlformats.org/drawingml/2006/picture">
+                <pic:pic xmlns:pic="http://schemas.openxmlformats.org/drawingml/2006/picture">
+                  <pic:nvPicPr>
+                    <pic:cNvPr id="17" name="Picture 17" descr="A picture containing text, indoor, screenshot&#10;&#10;Description automatically generated"/>
+                    <pic:cNvPicPr/>
+                  </pic:nvPicPr>
+                  <pic:blipFill>
+                    <a:blip r:embed="rId21"/>
+                    <a:stretch>
+                      <a:fillRect/>
+                    </a:stretch>
+                  </pic:blipFill>
+                  <pic:spPr>
+                    <a:xfrm>
+                      <a:off x="0" y="0"/>
+                      <a:ext cx="5172075" cy="2190750"/>
+                    </a:xfrm>
+                    <a:prstGeom prst="rect">
+                      <a:avLst/>
+                    </a:prstGeom>
+                  </pic:spPr>
+                </pic:pic>
+              </a:graphicData>
+            </a:graphic>
+          </wp:inline>
+        </w:drawing>
+      </w:r>
+      <w:r>
+        <w:rPr>
+          <w:noProof/>
+        </w:rPr>
+        <w:lastRenderedPageBreak/>
+        <w:drawing>
+          <wp:inline distT="0" distB="0" distL="0" distR="0" wp14:anchorId="2DA7E381" wp14:editId="1CCFA7CE">
+            <wp:extent cx="5191125" cy="2133600"/>
+            <wp:effectExtent l="0" t="0" r="9525" b="0"/>
+            <wp:docPr id="18" name="Picture 18" descr="Graphical user interface, text&#10;&#10;Description automatically generated"/>
+            <wp:cNvGraphicFramePr>
+              <a:graphicFrameLocks xmlns:a="http://schemas.openxmlformats.org/drawingml/2006/main" noChangeAspect="1"/>
+            </wp:cNvGraphicFramePr>
+            <a:graphic xmlns:a="http://schemas.openxmlformats.org/drawingml/2006/main">
+              <a:graphicData uri="http://schemas.openxmlformats.org/drawingml/2006/picture">
+                <pic:pic xmlns:pic="http://schemas.openxmlformats.org/drawingml/2006/picture">
+                  <pic:nvPicPr>
+                    <pic:cNvPr id="18" name="Picture 18" descr="Graphical user interface, text&#10;&#10;Description automatically generated"/>
+                    <pic:cNvPicPr/>
+                  </pic:nvPicPr>
+                  <pic:blipFill>
+                    <a:blip r:embed="rId22"/>
+                    <a:stretch>
+                      <a:fillRect/>
+                    </a:stretch>
+                  </pic:blipFill>
+                  <pic:spPr>
+                    <a:xfrm>
+                      <a:off x="0" y="0"/>
+                      <a:ext cx="5191125" cy="2133600"/>
+                    </a:xfrm>
+                    <a:prstGeom prst="rect">
+                      <a:avLst/>
+                    </a:prstGeom>
+                  </pic:spPr>
+                </pic:pic>
+              </a:graphicData>
+            </a:graphic>
+          </wp:inline>
+        </w:drawing>
+      </w:r>
+      <w:r>
+        <w:rPr>
+          <w:noProof/>
+        </w:rPr>
+        <w:drawing>
+          <wp:inline distT="0" distB="0" distL="0" distR="0" wp14:anchorId="5E0B4CB5" wp14:editId="728AB56F">
+            <wp:extent cx="5200650" cy="4429125"/>
+            <wp:effectExtent l="0" t="0" r="0" b="9525"/>
+            <wp:docPr id="19" name="Picture 19" descr="Graphical user interface, text, application&#10;&#10;Description automatically generated"/>
+            <wp:cNvGraphicFramePr>
+              <a:graphicFrameLocks xmlns:a="http://schemas.openxmlformats.org/drawingml/2006/main" noChangeAspect="1"/>
+            </wp:cNvGraphicFramePr>
+            <a:graphic xmlns:a="http://schemas.openxmlformats.org/drawingml/2006/main">
+              <a:graphicData uri="http://schemas.openxmlformats.org/drawingml/2006/picture">
+                <pic:pic xmlns:pic="http://schemas.openxmlformats.org/drawingml/2006/picture">
+                  <pic:nvPicPr>
+                    <pic:cNvPr id="19" name="Picture 19" descr="Graphical user interface, text, application&#10;&#10;Description automatically generated"/>
+                    <pic:cNvPicPr/>
+                  </pic:nvPicPr>
+                  <pic:blipFill>
+                    <a:blip r:embed="rId23"/>
+                    <a:stretch>
+                      <a:fillRect/>
+                    </a:stretch>
+                  </pic:blipFill>
+                  <pic:spPr>
+                    <a:xfrm>
+                      <a:off x="0" y="0"/>
+                      <a:ext cx="5200650" cy="4429125"/>
+                    </a:xfrm>
+                    <a:prstGeom prst="rect">
+                      <a:avLst/>
+                    </a:prstGeom>
+                  </pic:spPr>
+                </pic:pic>
+              </a:graphicData>
+            </a:graphic>
+          </wp:inline>
+        </w:drawing>
+      </w:r>
+      <w:r>
+        <w:rPr>
+          <w:noProof/>
+        </w:rPr>
+        <w:lastRenderedPageBreak/>
+        <w:drawing>
+          <wp:inline distT="0" distB="0" distL="0" distR="0" wp14:anchorId="4C6E1B9C" wp14:editId="3725FF52">
+            <wp:extent cx="5029200" cy="2447925"/>
+            <wp:effectExtent l="0" t="0" r="0" b="9525"/>
+            <wp:docPr id="20" name="Picture 20" descr="Graphical user interface, text, application, email&#10;&#10;Description automatically generated"/>
+            <wp:cNvGraphicFramePr>
+              <a:graphicFrameLocks xmlns:a="http://schemas.openxmlformats.org/drawingml/2006/main" noChangeAspect="1"/>
+            </wp:cNvGraphicFramePr>
+            <a:graphic xmlns:a="http://schemas.openxmlformats.org/drawingml/2006/main">
+              <a:graphicData uri="http://schemas.openxmlformats.org/drawingml/2006/picture">
+                <pic:pic xmlns:pic="http://schemas.openxmlformats.org/drawingml/2006/picture">
+                  <pic:nvPicPr>
+                    <pic:cNvPr id="20" name="Picture 20" descr="Graphical user interface, text, application, email&#10;&#10;Description automatically generated"/>
+                    <pic:cNvPicPr/>
+                  </pic:nvPicPr>
+                  <pic:blipFill>
+                    <a:blip r:embed="rId24"/>
+                    <a:stretch>
+                      <a:fillRect/>
+                    </a:stretch>
+                  </pic:blipFill>
+                  <pic:spPr>
+                    <a:xfrm>
+                      <a:off x="0" y="0"/>
+                      <a:ext cx="5029200" cy="2447925"/>
+                    </a:xfrm>
+                    <a:prstGeom prst="rect">
+                      <a:avLst/>
+                    </a:prstGeom>
+                  </pic:spPr>
+                </pic:pic>
+              </a:graphicData>
+            </a:graphic>
+          </wp:inline>
+        </w:drawing>
+      </w:r>
+      <w:r>
+        <w:rPr>
+          <w:noProof/>
+        </w:rPr>
+        <w:drawing>
+          <wp:inline distT="0" distB="0" distL="0" distR="0" wp14:anchorId="6D678E5B" wp14:editId="38CD19DE">
+            <wp:extent cx="5143500" cy="4838700"/>
+            <wp:effectExtent l="0" t="0" r="0" b="0"/>
+            <wp:docPr id="21" name="Picture 21" descr="Graphical user interface, text, application, email&#10;&#10;Description automatically generated"/>
+            <wp:cNvGraphicFramePr>
+              <a:graphicFrameLocks xmlns:a="http://schemas.openxmlformats.org/drawingml/2006/main" noChangeAspect="1"/>
+            </wp:cNvGraphicFramePr>
+            <a:graphic xmlns:a="http://schemas.openxmlformats.org/drawingml/2006/main">
+              <a:graphicData uri="http://schemas.openxmlformats.org/drawingml/2006/picture">
+                <pic:pic xmlns:pic="http://schemas.openxmlformats.org/drawingml/2006/picture">
+                  <pic:nvPicPr>
+                    <pic:cNvPr id="21" name="Picture 21" descr="Graphical user interface, text, application, email&#10;&#10;Description automatically generated"/>
+                    <pic:cNvPicPr/>
+                  </pic:nvPicPr>
+                  <pic:blipFill>
+                    <a:blip r:embed="rId25"/>
+                    <a:stretch>
+                      <a:fillRect/>
+                    </a:stretch>
+                  </pic:blipFill>
+                  <pic:spPr>
+                    <a:xfrm>
+                      <a:off x="0" y="0"/>
+                      <a:ext cx="5143500" cy="4838700"/>
+                    </a:xfrm>
+                    <a:prstGeom prst="rect">
+                      <a:avLst/>
+                    </a:prstGeom>
+                  </pic:spPr>
+                </pic:pic>
+              </a:graphicData>
+            </a:graphic>
+          </wp:inline>
+        </w:drawing>
+      </w:r>
+      <w:r>
+        <w:rPr>
+          <w:noProof/>
+        </w:rPr>
+        <w:lastRenderedPageBreak/>
+        <w:drawing>
+          <wp:inline distT="0" distB="0" distL="0" distR="0" wp14:anchorId="7E0BA32B" wp14:editId="1F7F9352">
+            <wp:extent cx="3848100" cy="2752725"/>
+            <wp:effectExtent l="0" t="0" r="0" b="9525"/>
+            <wp:docPr id="22" name="Picture 22" descr="Graphical user interface, text, application&#10;&#10;Description automatically generated"/>
+            <wp:cNvGraphicFramePr>
+              <a:graphicFrameLocks xmlns:a="http://schemas.openxmlformats.org/drawingml/2006/main" noChangeAspect="1"/>
+            </wp:cNvGraphicFramePr>
+            <a:graphic xmlns:a="http://schemas.openxmlformats.org/drawingml/2006/main">
+              <a:graphicData uri="http://schemas.openxmlformats.org/drawingml/2006/picture">
+                <pic:pic xmlns:pic="http://schemas.openxmlformats.org/drawingml/2006/picture">
+                  <pic:nvPicPr>
+                    <pic:cNvPr id="22" name="Picture 22" descr="Graphical user interface, text, application&#10;&#10;Description automatically generated"/>
+                    <pic:cNvPicPr/>
+                  </pic:nvPicPr>
+                  <pic:blipFill>
+                    <a:blip r:embed="rId26"/>
+                    <a:stretch>
+                      <a:fillRect/>
+                    </a:stretch>
+                  </pic:blipFill>
+                  <pic:spPr>
+                    <a:xfrm>
+                      <a:off x="0" y="0"/>
+                      <a:ext cx="3848100" cy="2752725"/>
+                    </a:xfrm>
+                    <a:prstGeom prst="rect">
+                      <a:avLst/>
+                    </a:prstGeom>
+                  </pic:spPr>
+                </pic:pic>
+              </a:graphicData>
+            </a:graphic>
+          </wp:inline>
+        </w:drawing>
+      </w:r>
+    </w:p>
     <w:p/>
     <w:sectPr>
       <w:pgSz w:w="12240" w:h="15840"/>

</xml_diff>